<commit_message>
Risolto errore pagina Admin e debug
</commit_message>
<xml_diff>
--- a/Website Design - TheOnePieceIsReal.docx
+++ b/Website Design - TheOnePieceIsReal.docx
@@ -231,7 +231,7 @@
           </mc:Choice>
           <mc:Fallback>
             <w:pict>
-              <v:shape w14:anchorId="3ADE1A9B" id="Graphic 1" o:spid="_x0000_s1026" style="position:absolute;margin-left:88.6pt;margin-top:3.5pt;width:435.55pt;height:.75pt;z-index:-15728640;visibility:visible;mso-wrap-style:square;mso-wrap-distance-left:0;mso-wrap-distance-top:0;mso-wrap-distance-right:0;mso-wrap-distance-bottom:0;mso-position-horizontal:absolute;mso-position-horizontal-relative:page;mso-position-vertical:absolute;mso-position-vertical-relative:text;v-text-anchor:top" coordsize="5531485,9525" o:gfxdata="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" path="m5531484,l,,,9525r5531484,l5531484,xe" fillcolor="#4f81bc" stroked="f">
+              <v:shape w14:anchorId="629A61CE" id="Graphic 1" o:spid="_x0000_s1026" style="position:absolute;margin-left:88.6pt;margin-top:3.5pt;width:435.55pt;height:.75pt;z-index:-15728640;visibility:visible;mso-wrap-style:square;mso-wrap-distance-left:0;mso-wrap-distance-top:0;mso-wrap-distance-right:0;mso-wrap-distance-bottom:0;mso-position-horizontal:absolute;mso-position-horizontal-relative:page;mso-position-vertical:absolute;mso-position-vertical-relative:text;v-text-anchor:top" coordsize="5531485,9525" o:gfxdata="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" path="m5531484,l,,,9525r5531484,l5531484,xe" fillcolor="#4f81bc" stroked="f">
                 <v:path arrowok="t"/>
                 <w10:wrap type="topAndBottom" anchorx="page"/>
               </v:shape>
@@ -1086,362 +1086,180 @@
     </w:p>
     <w:p>
       <w:pPr>
-        <w:pStyle w:val="Paragrafoelenco"/>
-        <w:numPr>
-          <w:ilvl w:val="1"/>
-          <w:numId w:val="2"/>
-        </w:numPr>
-        <w:tabs>
-          <w:tab w:val="left" w:pos="481"/>
-        </w:tabs>
-        <w:spacing w:before="237"/>
-        <w:ind w:left="481" w:hanging="120"/>
-        <w:sectPr>
-          <w:type w:val="continuous"/>
-          <w:pgSz w:w="12240" w:h="15840"/>
-          <w:pgMar w:top="1460" w:right="1080" w:bottom="280" w:left="1440" w:header="720" w:footer="720" w:gutter="0"/>
-          <w:cols w:space="720"/>
-        </w:sectPr>
-      </w:pPr>
-      <w:r>
-        <w:rPr>
-          <w:spacing w:val="-2"/>
-        </w:rPr>
-        <w:t xml:space="preserve">Gli utenti guest possono navigare </w:t>
-      </w:r>
-      <w:r>
-        <w:rPr>
-          <w:spacing w:val="-2"/>
-        </w:rPr>
-        <w:t>sul</w:t>
-      </w:r>
-      <w:r>
-        <w:rPr>
-          <w:spacing w:val="-2"/>
-        </w:rPr>
-        <w:t xml:space="preserve"> sito ed effettuare ordini</w:t>
-      </w:r>
-    </w:p>
-    <w:p>
-      <w:pPr>
         <w:pStyle w:val="Titolo2"/>
-        <w:spacing w:before="62"/>
-        <w:ind w:left="0"/>
-        <w:rPr>
-          <w:color w:val="4F81BC"/>
-          <w:spacing w:val="-2"/>
-        </w:rPr>
-      </w:pPr>
-    </w:p>
-    <w:p>
-      <w:pPr>
-        <w:pStyle w:val="Paragrafoelenco"/>
-        <w:numPr>
-          <w:ilvl w:val="1"/>
-          <w:numId w:val="2"/>
-        </w:numPr>
-        <w:tabs>
-          <w:tab w:val="left" w:pos="481"/>
-        </w:tabs>
-        <w:spacing w:before="0" w:line="278" w:lineRule="auto"/>
-        <w:ind w:left="361" w:right="790" w:firstLine="0"/>
-      </w:pPr>
-      <w:r>
-        <w:t>Gli</w:t>
-      </w:r>
-      <w:r>
-        <w:rPr>
-          <w:spacing w:val="-9"/>
-        </w:rPr>
-        <w:t xml:space="preserve"> </w:t>
-      </w:r>
-      <w:r>
-        <w:t>utenti guest possono utilizzare</w:t>
-      </w:r>
-      <w:r>
-        <w:rPr>
-          <w:spacing w:val="-12"/>
-        </w:rPr>
-        <w:t xml:space="preserve"> </w:t>
-      </w:r>
-      <w:r>
-        <w:t>il</w:t>
-      </w:r>
-      <w:r>
-        <w:rPr>
-          <w:spacing w:val="-8"/>
-        </w:rPr>
-        <w:t xml:space="preserve"> </w:t>
-      </w:r>
-      <w:r>
-        <w:t>carrello:</w:t>
-      </w:r>
-      <w:r>
-        <w:rPr>
-          <w:spacing w:val="-6"/>
-        </w:rPr>
-        <w:t xml:space="preserve"> </w:t>
-      </w:r>
-      <w:r>
-        <w:t>aggiungere</w:t>
-      </w:r>
-      <w:r>
-        <w:rPr>
-          <w:spacing w:val="16"/>
-        </w:rPr>
-        <w:t xml:space="preserve"> </w:t>
-      </w:r>
-      <w:r>
-        <w:t>prodotti,</w:t>
-      </w:r>
-      <w:r>
-        <w:rPr>
-          <w:spacing w:val="-8"/>
-        </w:rPr>
-        <w:t xml:space="preserve"> </w:t>
-      </w:r>
-      <w:r>
-        <w:t>modificarne</w:t>
-      </w:r>
-      <w:r>
-        <w:rPr>
-          <w:spacing w:val="-12"/>
-        </w:rPr>
-        <w:t xml:space="preserve"> </w:t>
-      </w:r>
-      <w:r>
-        <w:t>la</w:t>
-      </w:r>
-      <w:r>
-        <w:rPr>
-          <w:spacing w:val="-12"/>
-        </w:rPr>
-        <w:t xml:space="preserve"> </w:t>
-      </w:r>
-      <w:r>
-        <w:t>quantità, rimuoverli o svuotarlo completamente.</w:t>
-      </w:r>
-    </w:p>
-    <w:p>
-      <w:pPr>
-        <w:pStyle w:val="Paragrafoelenco"/>
-        <w:numPr>
-          <w:ilvl w:val="1"/>
-          <w:numId w:val="2"/>
-        </w:numPr>
-        <w:tabs>
-          <w:tab w:val="left" w:pos="481"/>
-        </w:tabs>
-        <w:spacing w:before="237"/>
-        <w:ind w:left="481" w:hanging="120"/>
-        <w:sectPr>
-          <w:type w:val="continuous"/>
-          <w:pgSz w:w="12240" w:h="15840"/>
-          <w:pgMar w:top="1460" w:right="1080" w:bottom="280" w:left="1440" w:header="720" w:footer="720" w:gutter="0"/>
-          <w:cols w:space="720"/>
-        </w:sectPr>
-      </w:pPr>
-      <w:r>
-        <w:t>Dopo la</w:t>
-      </w:r>
-      <w:r>
-        <w:rPr>
-          <w:spacing w:val="-7"/>
-        </w:rPr>
-        <w:t xml:space="preserve"> </w:t>
-      </w:r>
-      <w:r>
-        <w:t>conferma</w:t>
-      </w:r>
-      <w:r>
-        <w:rPr>
-          <w:spacing w:val="-6"/>
-        </w:rPr>
-        <w:t xml:space="preserve"> </w:t>
-      </w:r>
-      <w:r>
-        <w:t>dell’ordine,</w:t>
-      </w:r>
-      <w:r>
-        <w:rPr>
-          <w:spacing w:val="-2"/>
-        </w:rPr>
-        <w:t xml:space="preserve"> </w:t>
-      </w:r>
-      <w:r>
-        <w:t>il</w:t>
-      </w:r>
-      <w:r>
-        <w:rPr>
-          <w:spacing w:val="-2"/>
-        </w:rPr>
-        <w:t xml:space="preserve"> </w:t>
-      </w:r>
-      <w:r>
-        <w:t>carrello</w:t>
-      </w:r>
-      <w:r>
-        <w:rPr>
-          <w:spacing w:val="1"/>
-        </w:rPr>
-        <w:t xml:space="preserve"> </w:t>
-      </w:r>
-      <w:r>
-        <w:t>viene</w:t>
-      </w:r>
-      <w:r>
-        <w:rPr>
-          <w:spacing w:val="-7"/>
-        </w:rPr>
-        <w:t xml:space="preserve"> </w:t>
-      </w:r>
-      <w:r>
-        <w:t>automaticamente</w:t>
-      </w:r>
-      <w:r>
-        <w:rPr>
-          <w:spacing w:val="-6"/>
-        </w:rPr>
-        <w:t xml:space="preserve"> </w:t>
-      </w:r>
-      <w:r>
-        <w:rPr>
-          <w:spacing w:val="-2"/>
-        </w:rPr>
-        <w:t>svuotato</w:t>
-      </w:r>
-      <w:r>
-        <w:rPr>
-          <w:spacing w:val="-2"/>
-        </w:rPr>
-        <w:t xml:space="preserve"> e viene restituito un codice per il tracking.</w:t>
-      </w:r>
-    </w:p>
-    <w:p>
-      <w:pPr>
-        <w:pStyle w:val="Paragrafoelenco"/>
-        <w:numPr>
-          <w:ilvl w:val="1"/>
-          <w:numId w:val="2"/>
-        </w:numPr>
-        <w:tabs>
-          <w:tab w:val="left" w:pos="481"/>
-        </w:tabs>
-        <w:spacing w:before="82"/>
-        <w:ind w:left="481" w:hanging="120"/>
-      </w:pPr>
-      <w:r>
-        <w:lastRenderedPageBreak/>
-        <w:t>Visualizzazione</w:t>
-      </w:r>
-      <w:r>
-        <w:rPr>
-          <w:spacing w:val="-9"/>
-        </w:rPr>
-        <w:t xml:space="preserve"> </w:t>
-      </w:r>
-      <w:r>
-        <w:t>prodotti</w:t>
-      </w:r>
-      <w:r>
-        <w:rPr>
-          <w:spacing w:val="-5"/>
-        </w:rPr>
-        <w:t xml:space="preserve"> </w:t>
-      </w:r>
-      <w:r>
-        <w:t>con</w:t>
-      </w:r>
-      <w:r>
-        <w:rPr>
-          <w:spacing w:val="-9"/>
-        </w:rPr>
-        <w:t xml:space="preserve"> </w:t>
-      </w:r>
-      <w:r>
-        <w:t>design</w:t>
-      </w:r>
-      <w:r>
-        <w:rPr>
-          <w:spacing w:val="21"/>
-        </w:rPr>
-        <w:t xml:space="preserve"> </w:t>
-      </w:r>
-      <w:r>
-        <w:t>“</w:t>
+        <w:rPr>
+          <w:b w:val="0"/>
+          <w:bCs w:val="0"/>
+          <w:spacing w:val="-2"/>
+        </w:rPr>
+      </w:pPr>
+      <w:r>
+        <w:rPr>
+          <w:b w:val="0"/>
+          <w:bCs w:val="0"/>
+          <w:spacing w:val="-2"/>
+        </w:rPr>
+        <w:t xml:space="preserve">- </w:t>
+      </w:r>
+      <w:r>
+        <w:rPr>
+          <w:spacing w:val="-2"/>
+        </w:rPr>
+        <w:t>Navigazione completa</w:t>
+      </w:r>
+      <w:r>
+        <w:rPr>
+          <w:b w:val="0"/>
+          <w:bCs w:val="0"/>
+          <w:spacing w:val="-2"/>
+        </w:rPr>
+        <w:t>: Gli utenti guest possono navigare sul sito ed effettuare ordini</w:t>
+      </w:r>
+    </w:p>
+    <w:p>
+      <w:pPr>
+        <w:pStyle w:val="Titolo2"/>
+        <w:rPr>
+          <w:b w:val="0"/>
+          <w:bCs w:val="0"/>
+          <w:spacing w:val="-2"/>
+        </w:rPr>
+      </w:pPr>
+      <w:r>
+        <w:rPr>
+          <w:b w:val="0"/>
+          <w:bCs w:val="0"/>
+          <w:spacing w:val="-2"/>
+        </w:rPr>
+        <w:t xml:space="preserve">- </w:t>
+      </w:r>
+      <w:r>
+        <w:rPr>
+          <w:spacing w:val="-2"/>
+        </w:rPr>
+        <w:t>Carrello funzionale</w:t>
+      </w:r>
+      <w:r>
+        <w:rPr>
+          <w:b w:val="0"/>
+          <w:bCs w:val="0"/>
+          <w:spacing w:val="-2"/>
+        </w:rPr>
+        <w:t>: Aggiungere prodotti, modificarne la quantità, rimuoverli o svuotarlo completamente</w:t>
+      </w:r>
+    </w:p>
+    <w:p>
+      <w:pPr>
+        <w:pStyle w:val="Titolo2"/>
+        <w:rPr>
+          <w:b w:val="0"/>
+          <w:bCs w:val="0"/>
+          <w:spacing w:val="-2"/>
+        </w:rPr>
+      </w:pPr>
+      <w:r>
+        <w:rPr>
+          <w:b w:val="0"/>
+          <w:bCs w:val="0"/>
+          <w:spacing w:val="-2"/>
+        </w:rPr>
+        <w:t xml:space="preserve">- </w:t>
+      </w:r>
+      <w:r>
+        <w:rPr>
+          <w:spacing w:val="-2"/>
+        </w:rPr>
+        <w:t>Checkout completo</w:t>
+      </w:r>
+      <w:r>
+        <w:rPr>
+          <w:b w:val="0"/>
+          <w:bCs w:val="0"/>
+          <w:spacing w:val="-2"/>
+        </w:rPr>
+        <w:t>: Dopo la conferma dell'ordine, il carrello viene automaticamente svuotato e viene restituito un codice per il tracking</w:t>
+      </w:r>
+    </w:p>
+    <w:p>
+      <w:pPr>
+        <w:pStyle w:val="Titolo2"/>
+        <w:rPr>
+          <w:b w:val="0"/>
+          <w:bCs w:val="0"/>
+          <w:spacing w:val="-2"/>
+        </w:rPr>
+      </w:pPr>
+      <w:r>
+        <w:rPr>
+          <w:b w:val="0"/>
+          <w:bCs w:val="0"/>
+          <w:spacing w:val="-2"/>
+        </w:rPr>
+        <w:t xml:space="preserve">- </w:t>
+      </w:r>
+      <w:r>
+        <w:rPr>
+          <w:spacing w:val="-2"/>
+        </w:rPr>
+        <w:t>Visualizzazione prodotti</w:t>
+      </w:r>
+      <w:r>
+        <w:rPr>
+          <w:b w:val="0"/>
+          <w:bCs w:val="0"/>
+          <w:spacing w:val="-2"/>
+        </w:rPr>
+        <w:t>: Design "</w:t>
       </w:r>
       <w:proofErr w:type="spellStart"/>
       <w:r>
+        <w:rPr>
+          <w:b w:val="0"/>
+          <w:bCs w:val="0"/>
+          <w:spacing w:val="-2"/>
+        </w:rPr>
         <w:t>Vivre</w:t>
       </w:r>
       <w:proofErr w:type="spellEnd"/>
       <w:r>
         <w:rPr>
-          <w:spacing w:val="-8"/>
-        </w:rPr>
-        <w:t xml:space="preserve"> </w:t>
-      </w:r>
-      <w:r>
-        <w:rPr>
-          <w:spacing w:val="-4"/>
-        </w:rPr>
-        <w:t>Card”</w:t>
-      </w:r>
-    </w:p>
-    <w:p>
-      <w:pPr>
-        <w:pStyle w:val="Paragrafoelenco"/>
-        <w:numPr>
-          <w:ilvl w:val="1"/>
-          <w:numId w:val="2"/>
-        </w:numPr>
-        <w:tabs>
-          <w:tab w:val="left" w:pos="481"/>
-        </w:tabs>
-        <w:spacing w:before="82"/>
-        <w:ind w:left="481" w:hanging="120"/>
-      </w:pPr>
-      <w:r>
-        <w:t>Ascolto</w:t>
-      </w:r>
-      <w:r>
-        <w:rPr>
-          <w:spacing w:val="-5"/>
-        </w:rPr>
-        <w:t xml:space="preserve"> </w:t>
-      </w:r>
-      <w:r>
-        <w:t>OST</w:t>
-      </w:r>
-      <w:r>
-        <w:rPr>
-          <w:spacing w:val="-4"/>
-        </w:rPr>
-        <w:t xml:space="preserve"> </w:t>
-      </w:r>
-      <w:r>
-        <w:t>durante</w:t>
-      </w:r>
-      <w:r>
-        <w:rPr>
-          <w:spacing w:val="4"/>
-        </w:rPr>
-        <w:t xml:space="preserve"> </w:t>
-      </w:r>
-      <w:r>
-        <w:t>la</w:t>
-      </w:r>
-      <w:r>
-        <w:rPr>
-          <w:spacing w:val="-10"/>
-        </w:rPr>
-        <w:t xml:space="preserve"> </w:t>
-      </w:r>
-      <w:r>
-        <w:rPr>
-          <w:spacing w:val="-2"/>
-        </w:rPr>
-        <w:t>navigazione</w:t>
+          <w:b w:val="0"/>
+          <w:bCs w:val="0"/>
+          <w:spacing w:val="-2"/>
+        </w:rPr>
+        <w:t xml:space="preserve"> Card" con filtri e ricerca</w:t>
+      </w:r>
+    </w:p>
+    <w:p>
+      <w:pPr>
+        <w:pStyle w:val="Titolo2"/>
+        <w:rPr>
+          <w:b w:val="0"/>
+          <w:bCs w:val="0"/>
+          <w:spacing w:val="-2"/>
+        </w:rPr>
+      </w:pPr>
+      <w:r>
+        <w:rPr>
+          <w:b w:val="0"/>
+          <w:bCs w:val="0"/>
+          <w:spacing w:val="-2"/>
+        </w:rPr>
+        <w:t xml:space="preserve">- </w:t>
+      </w:r>
+      <w:r>
+        <w:rPr>
+          <w:spacing w:val="-2"/>
+        </w:rPr>
+        <w:t>Ascolto OST</w:t>
+      </w:r>
+      <w:r>
+        <w:rPr>
+          <w:b w:val="0"/>
+          <w:bCs w:val="0"/>
+          <w:spacing w:val="-2"/>
+        </w:rPr>
+        <w:t>: Durante la navigazione</w:t>
       </w:r>
     </w:p>
     <w:p>
@@ -1475,482 +1293,271 @@
     </w:p>
     <w:p>
       <w:pPr>
-        <w:pStyle w:val="Paragrafoelenco"/>
+        <w:pStyle w:val="Titolo2"/>
+        <w:rPr>
+          <w:b w:val="0"/>
+          <w:bCs w:val="0"/>
+        </w:rPr>
+      </w:pPr>
+      <w:r>
+        <w:lastRenderedPageBreak/>
+        <w:t>Gestione ordini</w:t>
+      </w:r>
+      <w:r>
+        <w:rPr>
+          <w:b w:val="0"/>
+          <w:bCs w:val="0"/>
+        </w:rPr>
+        <w:t>: Carrello, ordini e storico acquisti completo</w:t>
+      </w:r>
+    </w:p>
+    <w:p>
+      <w:pPr>
+        <w:pStyle w:val="Titolo2"/>
+        <w:rPr>
+          <w:b w:val="0"/>
+          <w:bCs w:val="0"/>
+        </w:rPr>
+      </w:pPr>
+      <w:r>
+        <w:rPr>
+          <w:b w:val="0"/>
+          <w:bCs w:val="0"/>
+        </w:rPr>
+        <w:t xml:space="preserve">- </w:t>
+      </w:r>
+      <w:r>
+        <w:t>Wishlist personale</w:t>
+      </w:r>
+      <w:r>
+        <w:rPr>
+          <w:b w:val="0"/>
+          <w:bCs w:val="0"/>
+        </w:rPr>
+        <w:t>: "La mia collezione" con gestione completa</w:t>
+      </w:r>
+    </w:p>
+    <w:p>
+      <w:pPr>
+        <w:pStyle w:val="Titolo2"/>
+        <w:rPr>
+          <w:b w:val="0"/>
+          <w:bCs w:val="0"/>
+        </w:rPr>
+      </w:pPr>
+      <w:r>
+        <w:rPr>
+          <w:b w:val="0"/>
+          <w:bCs w:val="0"/>
+        </w:rPr>
+        <w:t xml:space="preserve">- </w:t>
+      </w:r>
+      <w:r>
+        <w:t>Profilo personalizzabile</w:t>
+      </w:r>
+      <w:r>
+        <w:rPr>
+          <w:b w:val="0"/>
+          <w:bCs w:val="0"/>
+        </w:rPr>
+        <w:t>: Con avatar dei personaggi</w:t>
+      </w:r>
+    </w:p>
+    <w:p>
+      <w:pPr>
+        <w:pStyle w:val="Titolo2"/>
+        <w:rPr>
+          <w:b w:val="0"/>
+          <w:bCs w:val="0"/>
+        </w:rPr>
+      </w:pPr>
+      <w:r>
+        <w:rPr>
+          <w:b w:val="0"/>
+          <w:bCs w:val="0"/>
+        </w:rPr>
+        <w:t xml:space="preserve">- </w:t>
+      </w:r>
+      <w:r>
+        <w:t>Sicurezza</w:t>
+      </w:r>
+      <w:r>
+        <w:rPr>
+          <w:b w:val="0"/>
+          <w:bCs w:val="0"/>
+        </w:rPr>
+        <w:t>:</w:t>
+      </w:r>
+      <w:r>
+        <w:rPr>
+          <w:b w:val="0"/>
+          <w:bCs w:val="0"/>
+        </w:rPr>
+        <w:t xml:space="preserve"> Token CSRF per tutte le operazioni POST</w:t>
+      </w:r>
+    </w:p>
+    <w:p>
+      <w:pPr>
+        <w:pStyle w:val="Titolo2"/>
+      </w:pPr>
+      <w:r>
+        <w:rPr>
+          <w:color w:val="4F81BC"/>
+          <w:spacing w:val="-2"/>
+        </w:rPr>
+        <w:t>Amministratori</w:t>
+      </w:r>
+    </w:p>
+    <w:p>
+      <w:pPr>
+        <w:pStyle w:val="Corpotesto"/>
+      </w:pPr>
+      <w:r>
+        <w:t xml:space="preserve">- </w:t>
+      </w:r>
+      <w:r>
+        <w:rPr>
+          <w:b/>
+          <w:bCs/>
+        </w:rPr>
+        <w:t>Gestione catalogo prodotti</w:t>
+      </w:r>
+      <w:r>
+        <w:t>: CRUD completo con validazione</w:t>
+      </w:r>
+    </w:p>
+    <w:p>
+      <w:pPr>
+        <w:pStyle w:val="Corpotesto"/>
+      </w:pPr>
+      <w:r>
+        <w:t>-</w:t>
+      </w:r>
+      <w:r>
+        <w:t xml:space="preserve"> </w:t>
+      </w:r>
+      <w:r>
+        <w:rPr>
+          <w:b/>
+          <w:bCs/>
+        </w:rPr>
+        <w:t>Dashboard avanzata</w:t>
+      </w:r>
+      <w:r>
+        <w:t>: Monitoraggio ordini e report vendite</w:t>
+      </w:r>
+    </w:p>
+    <w:p>
+      <w:pPr>
+        <w:pStyle w:val="Corpotesto"/>
+      </w:pPr>
+      <w:r>
+        <w:t xml:space="preserve">- </w:t>
+      </w:r>
+      <w:r>
+        <w:rPr>
+          <w:b/>
+          <w:bCs/>
+        </w:rPr>
+        <w:t>Gestione ordini con filtro cliente</w:t>
+      </w:r>
+      <w:r>
+        <w:t>:</w:t>
+      </w:r>
+    </w:p>
+    <w:p>
+      <w:pPr>
+        <w:pStyle w:val="Corpotesto"/>
         <w:numPr>
-          <w:ilvl w:val="1"/>
-          <w:numId w:val="2"/>
+          <w:ilvl w:val="0"/>
+          <w:numId w:val="6"/>
         </w:numPr>
-        <w:tabs>
-          <w:tab w:val="left" w:pos="481"/>
-        </w:tabs>
-        <w:spacing w:before="198"/>
-        <w:ind w:left="481" w:hanging="120"/>
-      </w:pPr>
-      <w:r>
-        <w:t>Gli</w:t>
-      </w:r>
-      <w:r>
-        <w:rPr>
-          <w:spacing w:val="-10"/>
-        </w:rPr>
-        <w:t xml:space="preserve"> </w:t>
-      </w:r>
-      <w:r>
-        <w:t>utenti</w:t>
-      </w:r>
-      <w:r>
-        <w:rPr>
-          <w:spacing w:val="3"/>
-        </w:rPr>
-        <w:t xml:space="preserve"> </w:t>
-      </w:r>
-      <w:r>
-        <w:t>registrati</w:t>
-      </w:r>
-      <w:r>
-        <w:rPr>
-          <w:spacing w:val="4"/>
-        </w:rPr>
-        <w:t xml:space="preserve"> </w:t>
-      </w:r>
-      <w:r>
-        <w:t>possono</w:t>
-      </w:r>
-      <w:r>
-        <w:rPr>
-          <w:spacing w:val="6"/>
-        </w:rPr>
-        <w:t xml:space="preserve"> </w:t>
-      </w:r>
-      <w:r>
-        <w:rPr>
-          <w:spacing w:val="6"/>
-        </w:rPr>
-        <w:t xml:space="preserve">utilizzare il carrello, </w:t>
-      </w:r>
-      <w:r>
-        <w:t>effettuare</w:t>
-      </w:r>
-      <w:r>
-        <w:rPr>
-          <w:spacing w:val="-12"/>
-        </w:rPr>
-        <w:t xml:space="preserve"> </w:t>
-      </w:r>
-      <w:r>
-        <w:t>ordini</w:t>
-      </w:r>
-      <w:r>
-        <w:rPr>
-          <w:spacing w:val="-10"/>
-        </w:rPr>
-        <w:t xml:space="preserve"> </w:t>
-      </w:r>
-      <w:r>
-        <w:t>e</w:t>
-      </w:r>
-      <w:r>
-        <w:rPr>
-          <w:spacing w:val="2"/>
-        </w:rPr>
-        <w:t xml:space="preserve"> </w:t>
-      </w:r>
-      <w:r>
-        <w:t>visualizzare</w:t>
-      </w:r>
-      <w:r>
-        <w:rPr>
-          <w:spacing w:val="-12"/>
-        </w:rPr>
-        <w:t xml:space="preserve"> </w:t>
-      </w:r>
-      <w:r>
-        <w:t>lo</w:t>
-      </w:r>
-      <w:r>
-        <w:rPr>
-          <w:spacing w:val="-7"/>
-        </w:rPr>
-        <w:t xml:space="preserve"> </w:t>
-      </w:r>
-      <w:r>
-        <w:t>storico</w:t>
-      </w:r>
-      <w:r>
-        <w:rPr>
-          <w:spacing w:val="-7"/>
-        </w:rPr>
-        <w:t xml:space="preserve"> </w:t>
-      </w:r>
-      <w:r>
-        <w:t>dei</w:t>
-      </w:r>
-      <w:r>
-        <w:rPr>
-          <w:spacing w:val="-9"/>
-        </w:rPr>
-        <w:t xml:space="preserve"> </w:t>
-      </w:r>
-      <w:r>
-        <w:t>propri</w:t>
-      </w:r>
-      <w:r>
-        <w:rPr>
-          <w:spacing w:val="3"/>
-        </w:rPr>
-        <w:t xml:space="preserve"> </w:t>
-      </w:r>
-      <w:r>
-        <w:rPr>
-          <w:spacing w:val="-2"/>
-        </w:rPr>
-        <w:t>acquisti.</w:t>
-      </w:r>
-    </w:p>
-    <w:p>
-      <w:pPr>
-        <w:pStyle w:val="Paragrafoelenco"/>
+      </w:pPr>
+      <w:r>
+        <w:t>Filtro per cliente specifico (ID utente)</w:t>
+      </w:r>
+    </w:p>
+    <w:p>
+      <w:pPr>
+        <w:pStyle w:val="Corpotesto"/>
         <w:numPr>
-          <w:ilvl w:val="1"/>
-          <w:numId w:val="2"/>
+          <w:ilvl w:val="0"/>
+          <w:numId w:val="6"/>
         </w:numPr>
-        <w:tabs>
-          <w:tab w:val="left" w:pos="481"/>
-        </w:tabs>
-        <w:spacing w:before="55"/>
-        <w:ind w:left="481" w:hanging="120"/>
-      </w:pPr>
-      <w:r>
-        <w:t>Wishlist</w:t>
-      </w:r>
-      <w:r>
-        <w:rPr>
-          <w:spacing w:val="8"/>
-        </w:rPr>
-        <w:t xml:space="preserve"> </w:t>
-      </w:r>
-      <w:r>
-        <w:t>personale:</w:t>
-      </w:r>
-      <w:r>
-        <w:rPr>
-          <w:spacing w:val="9"/>
-        </w:rPr>
-        <w:t xml:space="preserve"> </w:t>
-      </w:r>
-      <w:r>
-        <w:t>“La</w:t>
-      </w:r>
-      <w:r>
-        <w:rPr>
-          <w:spacing w:val="-10"/>
-        </w:rPr>
-        <w:t xml:space="preserve"> </w:t>
-      </w:r>
-      <w:r>
-        <w:t>mia</w:t>
-      </w:r>
-      <w:r>
-        <w:rPr>
-          <w:spacing w:val="-10"/>
-        </w:rPr>
-        <w:t xml:space="preserve"> </w:t>
-      </w:r>
-      <w:r>
-        <w:rPr>
-          <w:spacing w:val="-2"/>
-        </w:rPr>
-        <w:t>collezione”</w:t>
-      </w:r>
-    </w:p>
-    <w:p>
-      <w:pPr>
-        <w:pStyle w:val="Paragrafoelenco"/>
+      </w:pPr>
+      <w:r>
+        <w:t>Interfaccia per selezionare cliente specifico</w:t>
+      </w:r>
+    </w:p>
+    <w:p>
+      <w:pPr>
+        <w:pStyle w:val="Corpotesto"/>
         <w:numPr>
-          <w:ilvl w:val="1"/>
-          <w:numId w:val="2"/>
+          <w:ilvl w:val="0"/>
+          <w:numId w:val="6"/>
         </w:numPr>
-        <w:tabs>
-          <w:tab w:val="left" w:pos="481"/>
-        </w:tabs>
-        <w:spacing w:before="55"/>
-        <w:ind w:left="481" w:hanging="120"/>
-      </w:pPr>
-      <w:r>
-        <w:t>Profilo</w:t>
-      </w:r>
-      <w:r>
-        <w:rPr>
-          <w:spacing w:val="-1"/>
-        </w:rPr>
-        <w:t xml:space="preserve"> </w:t>
-      </w:r>
-      <w:r>
-        <w:t>personalizzabile</w:t>
-      </w:r>
-      <w:r>
-        <w:rPr>
-          <w:spacing w:val="-7"/>
-        </w:rPr>
-        <w:t xml:space="preserve"> </w:t>
-      </w:r>
-      <w:r>
-        <w:t>con</w:t>
-      </w:r>
-      <w:r>
-        <w:rPr>
-          <w:spacing w:val="-7"/>
-        </w:rPr>
-        <w:t xml:space="preserve"> </w:t>
-      </w:r>
-      <w:r>
-        <w:t>avatar</w:t>
-      </w:r>
-      <w:r>
-        <w:rPr>
-          <w:spacing w:val="-5"/>
-        </w:rPr>
-        <w:t xml:space="preserve"> </w:t>
-      </w:r>
-      <w:r>
-        <w:t>dei</w:t>
-      </w:r>
-      <w:r>
-        <w:rPr>
-          <w:spacing w:val="-3"/>
-        </w:rPr>
-        <w:t xml:space="preserve"> </w:t>
-      </w:r>
-      <w:r>
-        <w:rPr>
-          <w:spacing w:val="-2"/>
-        </w:rPr>
-        <w:t>personaggi</w:t>
-      </w:r>
-    </w:p>
-    <w:p>
-      <w:pPr>
-        <w:pStyle w:val="Titolo2"/>
-      </w:pPr>
-      <w:r>
-        <w:rPr>
-          <w:color w:val="4F81BC"/>
-          <w:spacing w:val="-2"/>
-        </w:rPr>
-        <w:t>Amministratori</w:t>
-      </w:r>
-    </w:p>
-    <w:p>
-      <w:pPr>
-        <w:pStyle w:val="Paragrafoelenco"/>
+      </w:pPr>
+      <w:r>
+        <w:t xml:space="preserve">Query database per filtrare ordini per </w:t>
+      </w:r>
+      <w:proofErr w:type="spellStart"/>
+      <w:r>
+        <w:t>user_id</w:t>
+      </w:r>
+      <w:proofErr w:type="spellEnd"/>
+    </w:p>
+    <w:p>
+      <w:pPr>
+        <w:pStyle w:val="Corpotesto"/>
         <w:numPr>
-          <w:ilvl w:val="1"/>
-          <w:numId w:val="2"/>
+          <w:ilvl w:val="0"/>
+          <w:numId w:val="6"/>
         </w:numPr>
-        <w:tabs>
-          <w:tab w:val="left" w:pos="481"/>
-        </w:tabs>
-        <w:spacing w:before="39"/>
-        <w:ind w:left="481" w:hanging="120"/>
-      </w:pPr>
-      <w:r>
-        <w:t>Gestione</w:t>
-      </w:r>
-      <w:r>
-        <w:rPr>
-          <w:spacing w:val="5"/>
-        </w:rPr>
-        <w:t xml:space="preserve"> </w:t>
-      </w:r>
-      <w:r>
-        <w:t>catalogo</w:t>
-      </w:r>
-      <w:r>
-        <w:rPr>
-          <w:spacing w:val="-3"/>
-        </w:rPr>
-        <w:t xml:space="preserve"> </w:t>
-      </w:r>
-      <w:r>
-        <w:t>prodotti</w:t>
-      </w:r>
-    </w:p>
-    <w:p>
-      <w:pPr>
-        <w:pStyle w:val="Paragrafoelenco"/>
-        <w:numPr>
-          <w:ilvl w:val="1"/>
-          <w:numId w:val="2"/>
-        </w:numPr>
-        <w:tabs>
-          <w:tab w:val="left" w:pos="481"/>
-        </w:tabs>
-        <w:spacing w:before="238"/>
-        <w:ind w:left="481" w:hanging="120"/>
-      </w:pPr>
-      <w:r>
-        <w:t>Dashboard per</w:t>
-      </w:r>
-      <w:r>
-        <w:rPr>
-          <w:spacing w:val="-11"/>
-        </w:rPr>
-        <w:t xml:space="preserve"> </w:t>
-      </w:r>
-      <w:r>
-        <w:t>monitoraggio</w:t>
-      </w:r>
-      <w:r>
-        <w:rPr>
-          <w:spacing w:val="-7"/>
-        </w:rPr>
-        <w:t xml:space="preserve"> </w:t>
-      </w:r>
-      <w:r>
-        <w:t>ordini</w:t>
-      </w:r>
-      <w:r>
-        <w:rPr>
-          <w:spacing w:val="2"/>
-        </w:rPr>
-        <w:t xml:space="preserve"> </w:t>
-      </w:r>
-      <w:r>
-        <w:t>e</w:t>
-      </w:r>
-      <w:r>
-        <w:rPr>
-          <w:spacing w:val="-12"/>
-        </w:rPr>
-        <w:t xml:space="preserve"> </w:t>
-      </w:r>
-      <w:r>
-        <w:t>report</w:t>
-      </w:r>
-      <w:r>
-        <w:rPr>
-          <w:spacing w:val="5"/>
-        </w:rPr>
-        <w:t xml:space="preserve"> </w:t>
-      </w:r>
-      <w:r>
-        <w:rPr>
-          <w:spacing w:val="-2"/>
-        </w:rPr>
-        <w:t>vendite</w:t>
-      </w:r>
-    </w:p>
-    <w:p>
-      <w:pPr>
-        <w:pStyle w:val="Paragrafoelenco"/>
-        <w:numPr>
-          <w:ilvl w:val="1"/>
-          <w:numId w:val="2"/>
-        </w:numPr>
-        <w:tabs>
-          <w:tab w:val="left" w:pos="481"/>
-        </w:tabs>
-        <w:spacing w:before="237"/>
-        <w:ind w:left="481" w:hanging="120"/>
-      </w:pPr>
-      <w:r>
-        <w:t>Gestione</w:t>
-      </w:r>
-      <w:r>
-        <w:rPr>
-          <w:spacing w:val="4"/>
-        </w:rPr>
-        <w:t xml:space="preserve"> </w:t>
-      </w:r>
-      <w:r>
-        <w:t>contenuti</w:t>
-      </w:r>
-      <w:r>
-        <w:rPr>
-          <w:spacing w:val="-7"/>
-        </w:rPr>
-        <w:t xml:space="preserve"> </w:t>
-      </w:r>
-      <w:r>
-        <w:t>homepage:</w:t>
-      </w:r>
-      <w:r>
-        <w:rPr>
-          <w:spacing w:val="-4"/>
-        </w:rPr>
-        <w:t xml:space="preserve"> </w:t>
-      </w:r>
-      <w:r>
-        <w:t>layout</w:t>
-      </w:r>
-      <w:r>
-        <w:rPr>
-          <w:spacing w:val="-7"/>
-        </w:rPr>
-        <w:t xml:space="preserve"> </w:t>
-      </w:r>
-      <w:r>
-        <w:t>con</w:t>
-      </w:r>
-      <w:r>
-        <w:rPr>
-          <w:spacing w:val="-10"/>
-        </w:rPr>
-        <w:t xml:space="preserve"> </w:t>
-      </w:r>
-      <w:r>
-        <w:t>filtri</w:t>
-      </w:r>
-      <w:r>
-        <w:rPr>
-          <w:spacing w:val="-7"/>
-        </w:rPr>
-        <w:t xml:space="preserve"> </w:t>
-      </w:r>
-      <w:r>
-        <w:t>per</w:t>
-      </w:r>
-      <w:r>
-        <w:rPr>
-          <w:spacing w:val="-8"/>
-        </w:rPr>
-        <w:t xml:space="preserve"> </w:t>
-      </w:r>
-      <w:r>
-        <w:t>personaggi</w:t>
-      </w:r>
-      <w:r>
-        <w:rPr>
-          <w:spacing w:val="21"/>
-        </w:rPr>
-        <w:t xml:space="preserve"> </w:t>
-      </w:r>
-      <w:r>
-        <w:t>tramite</w:t>
-      </w:r>
-      <w:r>
-        <w:rPr>
-          <w:spacing w:val="-10"/>
-        </w:rPr>
-        <w:t xml:space="preserve"> </w:t>
+      </w:pPr>
+      <w:r>
+        <w:t>Visualizzazione ordini di singolo cliente</w:t>
+      </w:r>
+    </w:p>
+    <w:p>
+      <w:pPr>
+        <w:pStyle w:val="Corpotesto"/>
+      </w:pPr>
+      <w:r>
+        <w:t xml:space="preserve">- </w:t>
+      </w:r>
+      <w:r>
+        <w:rPr>
+          <w:b/>
+          <w:bCs/>
+        </w:rPr>
+        <w:t>Gestione utenti</w:t>
+      </w:r>
+      <w:r>
+        <w:t>: Amministrazione completa</w:t>
+      </w:r>
+    </w:p>
+    <w:p>
+      <w:pPr>
+        <w:pStyle w:val="Corpotesto"/>
+      </w:pPr>
+      <w:r>
+        <w:t xml:space="preserve">- </w:t>
+      </w:r>
+      <w:r>
+        <w:rPr>
+          <w:b/>
+          <w:bCs/>
+        </w:rPr>
+        <w:t>Controllo accessi rigoroso</w:t>
+      </w:r>
+      <w:r>
+        <w:t xml:space="preserve">: Verifica ruolo amministratore in tutte le </w:t>
       </w:r>
       <w:proofErr w:type="spellStart"/>
       <w:r>
-        <w:t>Vivre</w:t>
+        <w:t>servlet</w:t>
       </w:r>
       <w:proofErr w:type="spellEnd"/>
-      <w:r>
-        <w:rPr>
-          <w:spacing w:val="-10"/>
-        </w:rPr>
-        <w:t xml:space="preserve"> </w:t>
-      </w:r>
-      <w:r>
-        <w:rPr>
-          <w:spacing w:val="-4"/>
-        </w:rPr>
-        <w:t>Card</w:t>
-      </w:r>
     </w:p>
     <w:p>
       <w:pPr>
@@ -3235,6 +2842,7 @@
       <w:pPr>
         <w:pStyle w:val="Paragrafoelenco"/>
         <w:sectPr>
+          <w:type w:val="continuous"/>
           <w:pgSz w:w="12240" w:h="15840"/>
           <w:pgMar w:top="1360" w:right="1080" w:bottom="280" w:left="1440" w:header="720" w:footer="720" w:gutter="0"/>
           <w:cols w:space="720"/>
@@ -4539,6 +4147,7 @@
         <w:t>&lt;</w:t>
       </w:r>
       <w:proofErr w:type="spellStart"/>
+      <w:proofErr w:type="gramStart"/>
       <w:r>
         <w:rPr>
           <w:spacing w:val="-2"/>
@@ -4546,6 +4155,7 @@
         <w:t>jsp:include</w:t>
       </w:r>
       <w:proofErr w:type="spellEnd"/>
+      <w:proofErr w:type="gramEnd"/>
       <w:r>
         <w:rPr>
           <w:spacing w:val="-2"/>
@@ -5541,6 +5151,119 @@
 <file path=word/numbering.xml><?xml version="1.0" encoding="utf-8"?>
 <w:numbering xmlns:wpc="http://schemas.microsoft.com/office/word/2010/wordprocessingCanvas" xmlns:cx="http://schemas.microsoft.com/office/drawing/2014/chartex" xmlns:cx1="http://schemas.microsoft.com/office/drawing/2015/9/8/chartex" xmlns:cx2="http://schemas.microsoft.com/office/drawing/2015/10/21/chartex" xmlns:cx3="http://schemas.microsoft.com/office/drawing/2016/5/9/chartex" xmlns:cx4="http://schemas.microsoft.com/office/drawing/2016/5/10/chartex" xmlns:cx5="http://schemas.microsoft.com/office/drawing/2016/5/11/chartex" xmlns:cx6="http://schemas.microsoft.com/office/drawing/2016/5/12/chartex" xmlns:cx7="http://schemas.microsoft.com/office/drawing/2016/5/13/chartex" xmlns:cx8="http://schemas.microsoft.com/office/drawing/2016/5/14/chartex" xmlns:mc="http://schemas.openxmlformats.org/markup-compatibility/2006" xmlns:aink="http://schemas.microsoft.com/office/drawing/2016/ink" xmlns:am3d="http://schemas.microsoft.com/office/drawing/2017/model3d" xmlns:o="urn:schemas-microsoft-com:office:office" xmlns:oel="http://schemas.microsoft.com/office/2019/extlst" xmlns:r="http://schemas.openxmlformats.org/officeDocument/2006/relationships" xmlns:m="http://schemas.openxmlformats.org/officeDocument/2006/math" xmlns:v="urn:schemas-microsoft-com:vml" xmlns:wp14="http://schemas.microsoft.com/office/word/2010/wordprocessingDrawing" xmlns:wp="http://schemas.openxmlformats.org/drawingml/2006/wordprocessingDrawing" xmlns:w10="urn:schemas-microsoft-com:office:word" xmlns:w="http://schemas.openxmlformats.org/wordprocessingml/2006/main" xmlns:w14="http://schemas.microsoft.com/office/word/2010/wordml" xmlns:w15="http://schemas.microsoft.com/office/word/2012/wordml" xmlns:w16cex="http://schemas.microsoft.com/office/word/2018/wordml/cex" xmlns:w16cid="http://schemas.microsoft.com/office/word/2016/wordml/cid" xmlns:w16="http://schemas.microsoft.com/office/word/2018/wordml" xmlns:w16du="http://schemas.microsoft.com/office/word/2023/wordml/word16du" xmlns:w16sdtdh="http://schemas.microsoft.com/office/word/2020/wordml/sdtdatahash" xmlns:w16sdtfl="http://schemas.microsoft.com/office/word/2024/wordml/sdtformatlock" xmlns:w16se="http://schemas.microsoft.com/office/word/2015/wordml/symex" xmlns:wpg="http://schemas.microsoft.com/office/word/2010/wordprocessingGroup" xmlns:wpi="http://schemas.microsoft.com/office/word/2010/wordprocessingInk" xmlns:wne="http://schemas.microsoft.com/office/word/2006/wordml" xmlns:wps="http://schemas.microsoft.com/office/word/2010/wordprocessingShape" mc:Ignorable="w14 w15 w16se w16cid w16 w16cex w16sdtdh w16sdtfl w16du wp14">
   <w:abstractNum w:abstractNumId="0" w15:restartNumberingAfterBreak="0">
+    <w:nsid w:val="23D012B1"/>
+    <w:multiLevelType w:val="hybridMultilevel"/>
+    <w:tmpl w:val="6450AA86"/>
+    <w:lvl w:ilvl="0" w:tplc="04100001">
+      <w:start w:val="1"/>
+      <w:numFmt w:val="bullet"/>
+      <w:lvlText w:val=""/>
+      <w:lvlJc w:val="left"/>
+      <w:pPr>
+        <w:ind w:left="1081" w:hanging="360"/>
+      </w:pPr>
+      <w:rPr>
+        <w:rFonts w:ascii="Symbol" w:hAnsi="Symbol" w:hint="default"/>
+      </w:rPr>
+    </w:lvl>
+    <w:lvl w:ilvl="1" w:tplc="04100003" w:tentative="1">
+      <w:start w:val="1"/>
+      <w:numFmt w:val="bullet"/>
+      <w:lvlText w:val="o"/>
+      <w:lvlJc w:val="left"/>
+      <w:pPr>
+        <w:ind w:left="1801" w:hanging="360"/>
+      </w:pPr>
+      <w:rPr>
+        <w:rFonts w:ascii="Courier New" w:hAnsi="Courier New" w:cs="Courier New" w:hint="default"/>
+      </w:rPr>
+    </w:lvl>
+    <w:lvl w:ilvl="2" w:tplc="04100005" w:tentative="1">
+      <w:start w:val="1"/>
+      <w:numFmt w:val="bullet"/>
+      <w:lvlText w:val=""/>
+      <w:lvlJc w:val="left"/>
+      <w:pPr>
+        <w:ind w:left="2521" w:hanging="360"/>
+      </w:pPr>
+      <w:rPr>
+        <w:rFonts w:ascii="Wingdings" w:hAnsi="Wingdings" w:hint="default"/>
+      </w:rPr>
+    </w:lvl>
+    <w:lvl w:ilvl="3" w:tplc="04100001" w:tentative="1">
+      <w:start w:val="1"/>
+      <w:numFmt w:val="bullet"/>
+      <w:lvlText w:val=""/>
+      <w:lvlJc w:val="left"/>
+      <w:pPr>
+        <w:ind w:left="3241" w:hanging="360"/>
+      </w:pPr>
+      <w:rPr>
+        <w:rFonts w:ascii="Symbol" w:hAnsi="Symbol" w:hint="default"/>
+      </w:rPr>
+    </w:lvl>
+    <w:lvl w:ilvl="4" w:tplc="04100003" w:tentative="1">
+      <w:start w:val="1"/>
+      <w:numFmt w:val="bullet"/>
+      <w:lvlText w:val="o"/>
+      <w:lvlJc w:val="left"/>
+      <w:pPr>
+        <w:ind w:left="3961" w:hanging="360"/>
+      </w:pPr>
+      <w:rPr>
+        <w:rFonts w:ascii="Courier New" w:hAnsi="Courier New" w:cs="Courier New" w:hint="default"/>
+      </w:rPr>
+    </w:lvl>
+    <w:lvl w:ilvl="5" w:tplc="04100005" w:tentative="1">
+      <w:start w:val="1"/>
+      <w:numFmt w:val="bullet"/>
+      <w:lvlText w:val=""/>
+      <w:lvlJc w:val="left"/>
+      <w:pPr>
+        <w:ind w:left="4681" w:hanging="360"/>
+      </w:pPr>
+      <w:rPr>
+        <w:rFonts w:ascii="Wingdings" w:hAnsi="Wingdings" w:hint="default"/>
+      </w:rPr>
+    </w:lvl>
+    <w:lvl w:ilvl="6" w:tplc="04100001" w:tentative="1">
+      <w:start w:val="1"/>
+      <w:numFmt w:val="bullet"/>
+      <w:lvlText w:val=""/>
+      <w:lvlJc w:val="left"/>
+      <w:pPr>
+        <w:ind w:left="5401" w:hanging="360"/>
+      </w:pPr>
+      <w:rPr>
+        <w:rFonts w:ascii="Symbol" w:hAnsi="Symbol" w:hint="default"/>
+      </w:rPr>
+    </w:lvl>
+    <w:lvl w:ilvl="7" w:tplc="04100003" w:tentative="1">
+      <w:start w:val="1"/>
+      <w:numFmt w:val="bullet"/>
+      <w:lvlText w:val="o"/>
+      <w:lvlJc w:val="left"/>
+      <w:pPr>
+        <w:ind w:left="6121" w:hanging="360"/>
+      </w:pPr>
+      <w:rPr>
+        <w:rFonts w:ascii="Courier New" w:hAnsi="Courier New" w:cs="Courier New" w:hint="default"/>
+      </w:rPr>
+    </w:lvl>
+    <w:lvl w:ilvl="8" w:tplc="04100005" w:tentative="1">
+      <w:start w:val="1"/>
+      <w:numFmt w:val="bullet"/>
+      <w:lvlText w:val=""/>
+      <w:lvlJc w:val="left"/>
+      <w:pPr>
+        <w:ind w:left="6841" w:hanging="360"/>
+      </w:pPr>
+      <w:rPr>
+        <w:rFonts w:ascii="Wingdings" w:hAnsi="Wingdings" w:hint="default"/>
+      </w:rPr>
+    </w:lvl>
+  </w:abstractNum>
+  <w:abstractNum w:abstractNumId="1" w15:restartNumberingAfterBreak="0">
     <w:nsid w:val="3FA13F8F"/>
     <w:multiLevelType w:val="hybridMultilevel"/>
     <w:tmpl w:val="5E02D492"/>
@@ -5549,7 +5272,7 @@
       <w:lvlText w:val="-"/>
       <w:lvlJc w:val="left"/>
       <w:pPr>
-        <w:ind w:left="362" w:hanging="121"/>
+        <w:ind w:left="1" w:hanging="121"/>
       </w:pPr>
       <w:rPr>
         <w:rFonts w:ascii="Cambria" w:eastAsia="Cambria" w:hAnsi="Cambria" w:cs="Cambria" w:hint="default"/>
@@ -5569,7 +5292,7 @@
       <w:lvlText w:val="•"/>
       <w:lvlJc w:val="left"/>
       <w:pPr>
-        <w:ind w:left="1296" w:hanging="121"/>
+        <w:ind w:left="935" w:hanging="121"/>
       </w:pPr>
       <w:rPr>
         <w:rFonts w:hint="default"/>
@@ -5581,7 +5304,7 @@
       <w:lvlText w:val="•"/>
       <w:lvlJc w:val="left"/>
       <w:pPr>
-        <w:ind w:left="2232" w:hanging="121"/>
+        <w:ind w:left="1871" w:hanging="121"/>
       </w:pPr>
       <w:rPr>
         <w:rFonts w:hint="default"/>
@@ -5593,7 +5316,7 @@
       <w:lvlText w:val="•"/>
       <w:lvlJc w:val="left"/>
       <w:pPr>
-        <w:ind w:left="3168" w:hanging="121"/>
+        <w:ind w:left="2807" w:hanging="121"/>
       </w:pPr>
       <w:rPr>
         <w:rFonts w:hint="default"/>
@@ -5605,7 +5328,7 @@
       <w:lvlText w:val="•"/>
       <w:lvlJc w:val="left"/>
       <w:pPr>
-        <w:ind w:left="4104" w:hanging="121"/>
+        <w:ind w:left="3743" w:hanging="121"/>
       </w:pPr>
       <w:rPr>
         <w:rFonts w:hint="default"/>
@@ -5617,7 +5340,7 @@
       <w:lvlText w:val="•"/>
       <w:lvlJc w:val="left"/>
       <w:pPr>
-        <w:ind w:left="5040" w:hanging="121"/>
+        <w:ind w:left="4679" w:hanging="121"/>
       </w:pPr>
       <w:rPr>
         <w:rFonts w:hint="default"/>
@@ -5629,7 +5352,7 @@
       <w:lvlText w:val="•"/>
       <w:lvlJc w:val="left"/>
       <w:pPr>
-        <w:ind w:left="5976" w:hanging="121"/>
+        <w:ind w:left="5615" w:hanging="121"/>
       </w:pPr>
       <w:rPr>
         <w:rFonts w:hint="default"/>
@@ -5641,7 +5364,7 @@
       <w:lvlText w:val="•"/>
       <w:lvlJc w:val="left"/>
       <w:pPr>
-        <w:ind w:left="6912" w:hanging="121"/>
+        <w:ind w:left="6551" w:hanging="121"/>
       </w:pPr>
       <w:rPr>
         <w:rFonts w:hint="default"/>
@@ -5653,7 +5376,7 @@
       <w:lvlText w:val="•"/>
       <w:lvlJc w:val="left"/>
       <w:pPr>
-        <w:ind w:left="7848" w:hanging="121"/>
+        <w:ind w:left="7487" w:hanging="121"/>
       </w:pPr>
       <w:rPr>
         <w:rFonts w:hint="default"/>
@@ -5661,7 +5384,119 @@
       </w:rPr>
     </w:lvl>
   </w:abstractNum>
-  <w:abstractNum w:abstractNumId="1" w15:restartNumberingAfterBreak="0">
+  <w:abstractNum w:abstractNumId="2" w15:restartNumberingAfterBreak="0">
+    <w:nsid w:val="44BA5708"/>
+    <w:multiLevelType w:val="hybridMultilevel"/>
+    <w:tmpl w:val="752A6B16"/>
+    <w:lvl w:ilvl="0" w:tplc="C8A02EA2">
+      <w:numFmt w:val="bullet"/>
+      <w:lvlText w:val="-"/>
+      <w:lvlJc w:val="left"/>
+      <w:pPr>
+        <w:ind w:left="811" w:hanging="360"/>
+      </w:pPr>
+      <w:rPr>
+        <w:rFonts w:ascii="Cambria" w:eastAsia="Cambria" w:hAnsi="Cambria" w:cs="Cambria" w:hint="default"/>
+      </w:rPr>
+    </w:lvl>
+    <w:lvl w:ilvl="1" w:tplc="04100003" w:tentative="1">
+      <w:start w:val="1"/>
+      <w:numFmt w:val="bullet"/>
+      <w:lvlText w:val="o"/>
+      <w:lvlJc w:val="left"/>
+      <w:pPr>
+        <w:ind w:left="1531" w:hanging="360"/>
+      </w:pPr>
+      <w:rPr>
+        <w:rFonts w:ascii="Courier New" w:hAnsi="Courier New" w:cs="Courier New" w:hint="default"/>
+      </w:rPr>
+    </w:lvl>
+    <w:lvl w:ilvl="2" w:tplc="04100005" w:tentative="1">
+      <w:start w:val="1"/>
+      <w:numFmt w:val="bullet"/>
+      <w:lvlText w:val=""/>
+      <w:lvlJc w:val="left"/>
+      <w:pPr>
+        <w:ind w:left="2251" w:hanging="360"/>
+      </w:pPr>
+      <w:rPr>
+        <w:rFonts w:ascii="Wingdings" w:hAnsi="Wingdings" w:hint="default"/>
+      </w:rPr>
+    </w:lvl>
+    <w:lvl w:ilvl="3" w:tplc="04100001" w:tentative="1">
+      <w:start w:val="1"/>
+      <w:numFmt w:val="bullet"/>
+      <w:lvlText w:val=""/>
+      <w:lvlJc w:val="left"/>
+      <w:pPr>
+        <w:ind w:left="2971" w:hanging="360"/>
+      </w:pPr>
+      <w:rPr>
+        <w:rFonts w:ascii="Symbol" w:hAnsi="Symbol" w:hint="default"/>
+      </w:rPr>
+    </w:lvl>
+    <w:lvl w:ilvl="4" w:tplc="04100003" w:tentative="1">
+      <w:start w:val="1"/>
+      <w:numFmt w:val="bullet"/>
+      <w:lvlText w:val="o"/>
+      <w:lvlJc w:val="left"/>
+      <w:pPr>
+        <w:ind w:left="3691" w:hanging="360"/>
+      </w:pPr>
+      <w:rPr>
+        <w:rFonts w:ascii="Courier New" w:hAnsi="Courier New" w:cs="Courier New" w:hint="default"/>
+      </w:rPr>
+    </w:lvl>
+    <w:lvl w:ilvl="5" w:tplc="04100005" w:tentative="1">
+      <w:start w:val="1"/>
+      <w:numFmt w:val="bullet"/>
+      <w:lvlText w:val=""/>
+      <w:lvlJc w:val="left"/>
+      <w:pPr>
+        <w:ind w:left="4411" w:hanging="360"/>
+      </w:pPr>
+      <w:rPr>
+        <w:rFonts w:ascii="Wingdings" w:hAnsi="Wingdings" w:hint="default"/>
+      </w:rPr>
+    </w:lvl>
+    <w:lvl w:ilvl="6" w:tplc="04100001" w:tentative="1">
+      <w:start w:val="1"/>
+      <w:numFmt w:val="bullet"/>
+      <w:lvlText w:val=""/>
+      <w:lvlJc w:val="left"/>
+      <w:pPr>
+        <w:ind w:left="5131" w:hanging="360"/>
+      </w:pPr>
+      <w:rPr>
+        <w:rFonts w:ascii="Symbol" w:hAnsi="Symbol" w:hint="default"/>
+      </w:rPr>
+    </w:lvl>
+    <w:lvl w:ilvl="7" w:tplc="04100003" w:tentative="1">
+      <w:start w:val="1"/>
+      <w:numFmt w:val="bullet"/>
+      <w:lvlText w:val="o"/>
+      <w:lvlJc w:val="left"/>
+      <w:pPr>
+        <w:ind w:left="5851" w:hanging="360"/>
+      </w:pPr>
+      <w:rPr>
+        <w:rFonts w:ascii="Courier New" w:hAnsi="Courier New" w:cs="Courier New" w:hint="default"/>
+      </w:rPr>
+    </w:lvl>
+    <w:lvl w:ilvl="8" w:tplc="04100005" w:tentative="1">
+      <w:start w:val="1"/>
+      <w:numFmt w:val="bullet"/>
+      <w:lvlText w:val=""/>
+      <w:lvlJc w:val="left"/>
+      <w:pPr>
+        <w:ind w:left="6571" w:hanging="360"/>
+      </w:pPr>
+      <w:rPr>
+        <w:rFonts w:ascii="Wingdings" w:hAnsi="Wingdings" w:hint="default"/>
+      </w:rPr>
+    </w:lvl>
+  </w:abstractNum>
+  <w:abstractNum w:abstractNumId="3" w15:restartNumberingAfterBreak="0">
     <w:nsid w:val="44CF7DBF"/>
     <w:multiLevelType w:val="hybridMultilevel"/>
     <w:tmpl w:val="9B604516"/>
@@ -5793,11 +5628,248 @@
       </w:rPr>
     </w:lvl>
   </w:abstractNum>
+  <w:abstractNum w:abstractNumId="4" w15:restartNumberingAfterBreak="0">
+    <w:nsid w:val="4B221A7F"/>
+    <w:multiLevelType w:val="hybridMultilevel"/>
+    <w:tmpl w:val="C4707658"/>
+    <w:lvl w:ilvl="0" w:tplc="04100001">
+      <w:start w:val="1"/>
+      <w:numFmt w:val="bullet"/>
+      <w:lvlText w:val=""/>
+      <w:lvlJc w:val="left"/>
+      <w:pPr>
+        <w:ind w:left="1262" w:hanging="360"/>
+      </w:pPr>
+      <w:rPr>
+        <w:rFonts w:ascii="Symbol" w:hAnsi="Symbol" w:hint="default"/>
+      </w:rPr>
+    </w:lvl>
+    <w:lvl w:ilvl="1" w:tplc="FFFFFFFF" w:tentative="1">
+      <w:start w:val="1"/>
+      <w:numFmt w:val="bullet"/>
+      <w:lvlText w:val="o"/>
+      <w:lvlJc w:val="left"/>
+      <w:pPr>
+        <w:ind w:left="1891" w:hanging="360"/>
+      </w:pPr>
+      <w:rPr>
+        <w:rFonts w:ascii="Courier New" w:hAnsi="Courier New" w:cs="Courier New" w:hint="default"/>
+      </w:rPr>
+    </w:lvl>
+    <w:lvl w:ilvl="2" w:tplc="FFFFFFFF" w:tentative="1">
+      <w:start w:val="1"/>
+      <w:numFmt w:val="bullet"/>
+      <w:lvlText w:val=""/>
+      <w:lvlJc w:val="left"/>
+      <w:pPr>
+        <w:ind w:left="2611" w:hanging="360"/>
+      </w:pPr>
+      <w:rPr>
+        <w:rFonts w:ascii="Wingdings" w:hAnsi="Wingdings" w:hint="default"/>
+      </w:rPr>
+    </w:lvl>
+    <w:lvl w:ilvl="3" w:tplc="FFFFFFFF" w:tentative="1">
+      <w:start w:val="1"/>
+      <w:numFmt w:val="bullet"/>
+      <w:lvlText w:val=""/>
+      <w:lvlJc w:val="left"/>
+      <w:pPr>
+        <w:ind w:left="3331" w:hanging="360"/>
+      </w:pPr>
+      <w:rPr>
+        <w:rFonts w:ascii="Symbol" w:hAnsi="Symbol" w:hint="default"/>
+      </w:rPr>
+    </w:lvl>
+    <w:lvl w:ilvl="4" w:tplc="FFFFFFFF" w:tentative="1">
+      <w:start w:val="1"/>
+      <w:numFmt w:val="bullet"/>
+      <w:lvlText w:val="o"/>
+      <w:lvlJc w:val="left"/>
+      <w:pPr>
+        <w:ind w:left="4051" w:hanging="360"/>
+      </w:pPr>
+      <w:rPr>
+        <w:rFonts w:ascii="Courier New" w:hAnsi="Courier New" w:cs="Courier New" w:hint="default"/>
+      </w:rPr>
+    </w:lvl>
+    <w:lvl w:ilvl="5" w:tplc="FFFFFFFF" w:tentative="1">
+      <w:start w:val="1"/>
+      <w:numFmt w:val="bullet"/>
+      <w:lvlText w:val=""/>
+      <w:lvlJc w:val="left"/>
+      <w:pPr>
+        <w:ind w:left="4771" w:hanging="360"/>
+      </w:pPr>
+      <w:rPr>
+        <w:rFonts w:ascii="Wingdings" w:hAnsi="Wingdings" w:hint="default"/>
+      </w:rPr>
+    </w:lvl>
+    <w:lvl w:ilvl="6" w:tplc="FFFFFFFF" w:tentative="1">
+      <w:start w:val="1"/>
+      <w:numFmt w:val="bullet"/>
+      <w:lvlText w:val=""/>
+      <w:lvlJc w:val="left"/>
+      <w:pPr>
+        <w:ind w:left="5491" w:hanging="360"/>
+      </w:pPr>
+      <w:rPr>
+        <w:rFonts w:ascii="Symbol" w:hAnsi="Symbol" w:hint="default"/>
+      </w:rPr>
+    </w:lvl>
+    <w:lvl w:ilvl="7" w:tplc="FFFFFFFF" w:tentative="1">
+      <w:start w:val="1"/>
+      <w:numFmt w:val="bullet"/>
+      <w:lvlText w:val="o"/>
+      <w:lvlJc w:val="left"/>
+      <w:pPr>
+        <w:ind w:left="6211" w:hanging="360"/>
+      </w:pPr>
+      <w:rPr>
+        <w:rFonts w:ascii="Courier New" w:hAnsi="Courier New" w:cs="Courier New" w:hint="default"/>
+      </w:rPr>
+    </w:lvl>
+    <w:lvl w:ilvl="8" w:tplc="FFFFFFFF" w:tentative="1">
+      <w:start w:val="1"/>
+      <w:numFmt w:val="bullet"/>
+      <w:lvlText w:val=""/>
+      <w:lvlJc w:val="left"/>
+      <w:pPr>
+        <w:ind w:left="6931" w:hanging="360"/>
+      </w:pPr>
+      <w:rPr>
+        <w:rFonts w:ascii="Wingdings" w:hAnsi="Wingdings" w:hint="default"/>
+      </w:rPr>
+    </w:lvl>
+  </w:abstractNum>
+  <w:abstractNum w:abstractNumId="5" w15:restartNumberingAfterBreak="0">
+    <w:nsid w:val="69BD54C7"/>
+    <w:multiLevelType w:val="hybridMultilevel"/>
+    <w:tmpl w:val="2A1853C4"/>
+    <w:lvl w:ilvl="0" w:tplc="C8A02EA2">
+      <w:numFmt w:val="bullet"/>
+      <w:lvlText w:val="-"/>
+      <w:lvlJc w:val="left"/>
+      <w:pPr>
+        <w:ind w:left="1262" w:hanging="360"/>
+      </w:pPr>
+      <w:rPr>
+        <w:rFonts w:ascii="Cambria" w:eastAsia="Cambria" w:hAnsi="Cambria" w:cs="Cambria" w:hint="default"/>
+      </w:rPr>
+    </w:lvl>
+    <w:lvl w:ilvl="1" w:tplc="04100003" w:tentative="1">
+      <w:start w:val="1"/>
+      <w:numFmt w:val="bullet"/>
+      <w:lvlText w:val="o"/>
+      <w:lvlJc w:val="left"/>
+      <w:pPr>
+        <w:ind w:left="1891" w:hanging="360"/>
+      </w:pPr>
+      <w:rPr>
+        <w:rFonts w:ascii="Courier New" w:hAnsi="Courier New" w:cs="Courier New" w:hint="default"/>
+      </w:rPr>
+    </w:lvl>
+    <w:lvl w:ilvl="2" w:tplc="04100005" w:tentative="1">
+      <w:start w:val="1"/>
+      <w:numFmt w:val="bullet"/>
+      <w:lvlText w:val=""/>
+      <w:lvlJc w:val="left"/>
+      <w:pPr>
+        <w:ind w:left="2611" w:hanging="360"/>
+      </w:pPr>
+      <w:rPr>
+        <w:rFonts w:ascii="Wingdings" w:hAnsi="Wingdings" w:hint="default"/>
+      </w:rPr>
+    </w:lvl>
+    <w:lvl w:ilvl="3" w:tplc="04100001" w:tentative="1">
+      <w:start w:val="1"/>
+      <w:numFmt w:val="bullet"/>
+      <w:lvlText w:val=""/>
+      <w:lvlJc w:val="left"/>
+      <w:pPr>
+        <w:ind w:left="3331" w:hanging="360"/>
+      </w:pPr>
+      <w:rPr>
+        <w:rFonts w:ascii="Symbol" w:hAnsi="Symbol" w:hint="default"/>
+      </w:rPr>
+    </w:lvl>
+    <w:lvl w:ilvl="4" w:tplc="04100003" w:tentative="1">
+      <w:start w:val="1"/>
+      <w:numFmt w:val="bullet"/>
+      <w:lvlText w:val="o"/>
+      <w:lvlJc w:val="left"/>
+      <w:pPr>
+        <w:ind w:left="4051" w:hanging="360"/>
+      </w:pPr>
+      <w:rPr>
+        <w:rFonts w:ascii="Courier New" w:hAnsi="Courier New" w:cs="Courier New" w:hint="default"/>
+      </w:rPr>
+    </w:lvl>
+    <w:lvl w:ilvl="5" w:tplc="04100005" w:tentative="1">
+      <w:start w:val="1"/>
+      <w:numFmt w:val="bullet"/>
+      <w:lvlText w:val=""/>
+      <w:lvlJc w:val="left"/>
+      <w:pPr>
+        <w:ind w:left="4771" w:hanging="360"/>
+      </w:pPr>
+      <w:rPr>
+        <w:rFonts w:ascii="Wingdings" w:hAnsi="Wingdings" w:hint="default"/>
+      </w:rPr>
+    </w:lvl>
+    <w:lvl w:ilvl="6" w:tplc="04100001" w:tentative="1">
+      <w:start w:val="1"/>
+      <w:numFmt w:val="bullet"/>
+      <w:lvlText w:val=""/>
+      <w:lvlJc w:val="left"/>
+      <w:pPr>
+        <w:ind w:left="5491" w:hanging="360"/>
+      </w:pPr>
+      <w:rPr>
+        <w:rFonts w:ascii="Symbol" w:hAnsi="Symbol" w:hint="default"/>
+      </w:rPr>
+    </w:lvl>
+    <w:lvl w:ilvl="7" w:tplc="04100003" w:tentative="1">
+      <w:start w:val="1"/>
+      <w:numFmt w:val="bullet"/>
+      <w:lvlText w:val="o"/>
+      <w:lvlJc w:val="left"/>
+      <w:pPr>
+        <w:ind w:left="6211" w:hanging="360"/>
+      </w:pPr>
+      <w:rPr>
+        <w:rFonts w:ascii="Courier New" w:hAnsi="Courier New" w:cs="Courier New" w:hint="default"/>
+      </w:rPr>
+    </w:lvl>
+    <w:lvl w:ilvl="8" w:tplc="04100005" w:tentative="1">
+      <w:start w:val="1"/>
+      <w:numFmt w:val="bullet"/>
+      <w:lvlText w:val=""/>
+      <w:lvlJc w:val="left"/>
+      <w:pPr>
+        <w:ind w:left="6931" w:hanging="360"/>
+      </w:pPr>
+      <w:rPr>
+        <w:rFonts w:ascii="Wingdings" w:hAnsi="Wingdings" w:hint="default"/>
+      </w:rPr>
+    </w:lvl>
+  </w:abstractNum>
   <w:num w:numId="1" w16cid:durableId="279068429">
+    <w:abstractNumId w:val="1"/>
+  </w:num>
+  <w:num w:numId="2" w16cid:durableId="315300046">
+    <w:abstractNumId w:val="3"/>
+  </w:num>
+  <w:num w:numId="3" w16cid:durableId="762144311">
     <w:abstractNumId w:val="0"/>
   </w:num>
-  <w:num w:numId="2" w16cid:durableId="315300046">
-    <w:abstractNumId w:val="1"/>
+  <w:num w:numId="4" w16cid:durableId="1075398789">
+    <w:abstractNumId w:val="2"/>
+  </w:num>
+  <w:num w:numId="5" w16cid:durableId="106127248">
+    <w:abstractNumId w:val="5"/>
+  </w:num>
+  <w:num w:numId="6" w16cid:durableId="566762603">
+    <w:abstractNumId w:val="4"/>
   </w:num>
 </w:numbering>
 </file>
@@ -6246,7 +6318,6 @@
   <w:style w:type="character" w:default="1" w:styleId="Carpredefinitoparagrafo">
     <w:name w:val="Default Paragraph Font"/>
     <w:uiPriority w:val="1"/>
-    <w:semiHidden/>
     <w:unhideWhenUsed/>
   </w:style>
   <w:style w:type="table" w:default="1" w:styleId="Tabellanormale">

</xml_diff>